<commit_message>
Submit with jupyter notebook
</commit_message>
<xml_diff>
--- a/Blogpost_DoesAgeReallyMatter.docx
+++ b/Blogpost_DoesAgeReallyMatter.docx
@@ -898,7 +898,31 @@
           <w:szCs w:val="32"/>
           <w:lang w:val="en-US"/>
         </w:rPr>
-        <w:t xml:space="preserve">The trained model predicted the salary of the training set and data set with a root mean squared error (RMSE) of 87.187 and 87.726 </w:t>
+        <w:t xml:space="preserve">The trained model predicted the salary of the training set and data set with a root mean squared error (RMSE) of </w:t>
+      </w:r>
+      <w:r>
+        <w:rPr>
+          <w:sz w:val="32"/>
+          <w:szCs w:val="32"/>
+          <w:lang w:val="en-US"/>
+        </w:rPr>
+        <w:t>93271</w:t>
+      </w:r>
+      <w:r>
+        <w:rPr>
+          <w:sz w:val="32"/>
+          <w:szCs w:val="32"/>
+          <w:lang w:val="en-US"/>
+        </w:rPr>
+        <w:t xml:space="preserve"> and </w:t>
+      </w:r>
+      <w:r>
+        <w:rPr>
+          <w:sz w:val="32"/>
+          <w:szCs w:val="32"/>
+          <w:lang w:val="en-US"/>
+        </w:rPr>
+        <w:t xml:space="preserve">102430, </w:t>
       </w:r>
       <w:r>
         <w:rPr>
@@ -907,7 +931,47 @@
           <w:lang w:val="en-US"/>
         </w:rPr>
         <w:lastRenderedPageBreak/>
-        <w:t>respectively. From this it can be concluded that the model did not overfit, but also is bad at predicting the salaries based on the given data. This is likely due to the fact that the age groups alone are not enough information to predict salaries accurately. Besides that it might be that age is not a good predictor of salary for programming jobs anymore.</w:t>
+        <w:t>respe</w:t>
+      </w:r>
+      <w:r>
+        <w:rPr>
+          <w:sz w:val="32"/>
+          <w:szCs w:val="32"/>
+          <w:lang w:val="en-US"/>
+        </w:rPr>
+        <w:t xml:space="preserve">ctively. From this it can be concluded that the model </w:t>
+      </w:r>
+      <w:r>
+        <w:rPr>
+          <w:sz w:val="32"/>
+          <w:szCs w:val="32"/>
+          <w:lang w:val="en-US"/>
+        </w:rPr>
+        <w:t>does slightly</w:t>
+      </w:r>
+      <w:r>
+        <w:rPr>
+          <w:sz w:val="32"/>
+          <w:szCs w:val="32"/>
+          <w:lang w:val="en-US"/>
+        </w:rPr>
+        <w:t xml:space="preserve"> overfit, </w:t>
+      </w:r>
+      <w:r>
+        <w:rPr>
+          <w:sz w:val="32"/>
+          <w:szCs w:val="32"/>
+          <w:lang w:val="en-US"/>
+        </w:rPr>
+        <w:t xml:space="preserve">and </w:t>
+      </w:r>
+      <w:r>
+        <w:rPr>
+          <w:sz w:val="32"/>
+          <w:szCs w:val="32"/>
+          <w:lang w:val="en-US"/>
+        </w:rPr>
+        <w:t>is bad at predicting the salaries based on the given data. This is likely due to the fact that the age groups alone are not enough information to predict salaries accurately. Besides that it might be that age is not a good predictor of salary for programming jobs anymore.</w:t>
       </w:r>
     </w:p>
     <w:p>
@@ -2246,6 +2310,7 @@
   <w:style w:type="character" w:default="1" w:styleId="DefaultParagraphFont">
     <w:name w:val="Default Paragraph Font"/>
     <w:uiPriority w:val="1"/>
+    <w:semiHidden/>
     <w:unhideWhenUsed/>
   </w:style>
   <w:style w:type="table" w:default="1" w:styleId="TableNormal">

</xml_diff>